<commit_message>
handling for empty replacement vals
</commit_message>
<xml_diff>
--- a/data/resume_sample.docx
+++ b/data/resume_sample.docx
@@ -62,6 +62,14 @@
         </w:rPr>
         <w:t xml:space="preserve">} </w:t>
       </w:r>
+    </w:p>
+    <w:p>
+      <w:pPr>
+        <w:pStyle w:val="CV-Experience"/>
+        <w:rPr>
+          <w:lang w:val="en-CA"/>
+        </w:rPr>
+      </w:pPr>
     </w:p>
     <w:p>
       <w:pPr>
@@ -1472,6 +1480,8 @@
 
 <file path=word/footer2.xml><?xml version="1.0" encoding="utf-8"?>
 <w:ftr xmlns:wpc="http://schemas.microsoft.com/office/word/2010/wordprocessingCanvas" xmlns:cx="http://schemas.microsoft.com/office/drawing/2014/chartex" xmlns:cx1="http://schemas.microsoft.com/office/drawing/2015/9/8/chartex" xmlns:cx2="http://schemas.microsoft.com/office/drawing/2015/10/21/chartex" xmlns:cx3="http://schemas.microsoft.com/office/drawing/2016/5/9/chartex" xmlns:cx4="http://schemas.microsoft.com/office/drawing/2016/5/10/chartex" xmlns:cx5="http://schemas.microsoft.com/office/drawing/2016/5/11/chartex" xmlns:cx6="http://schemas.microsoft.com/office/drawing/2016/5/12/chartex" xmlns:cx7="http://schemas.microsoft.com/office/drawing/2016/5/13/chartex" xmlns:cx8="http://schemas.microsoft.com/office/drawing/2016/5/14/chartex" xmlns:mc="http://schemas.openxmlformats.org/markup-compatibility/2006" xmlns:aink="http://schemas.microsoft.com/office/drawing/2016/ink" xmlns:am3d="http://schemas.microsoft.com/office/drawing/2017/model3d" xmlns:o="urn:schemas-microsoft-com:office:office" xmlns:oel="http://schemas.microsoft.com/office/2019/extlst" xmlns:r="http://schemas.openxmlformats.org/officeDocument/2006/relationships" xmlns:m="http://schemas.openxmlformats.org/officeDocument/2006/math" xmlns:v="urn:schemas-microsoft-com:vml" xmlns:wp14="http://schemas.microsoft.com/office/word/2010/wordprocessingDrawing" xmlns:wp="http://schemas.openxmlformats.org/drawingml/2006/wordprocessingDrawing" xmlns:w10="urn:schemas-microsoft-com:office:word" xmlns:w="http://schemas.openxmlformats.org/wordprocessingml/2006/main" xmlns:w14="http://schemas.microsoft.com/office/word/2010/wordml" xmlns:w15="http://schemas.microsoft.com/office/word/2012/wordml" xmlns:w16cex="http://schemas.microsoft.com/office/word/2018/wordml/cex" xmlns:w16cid="http://schemas.microsoft.com/office/word/2016/wordml/cid" xmlns:w16="http://schemas.microsoft.com/office/word/2018/wordml" xmlns:w16du="http://schemas.microsoft.com/office/word/2023/wordml/word16du" xmlns:w16sdtdh="http://schemas.microsoft.com/office/word/2020/wordml/sdtdatahash" xmlns:w16sdtfl="http://schemas.microsoft.com/office/word/2024/wordml/sdtformatlock" xmlns:w16se="http://schemas.microsoft.com/office/word/2015/wordml/symex" xmlns:wpg="http://schemas.microsoft.com/office/word/2010/wordprocessingGroup" xmlns:wpi="http://schemas.microsoft.com/office/word/2010/wordprocessingInk" xmlns:wne="http://schemas.microsoft.com/office/word/2006/wordml" xmlns:wps="http://schemas.microsoft.com/office/word/2010/wordprocessingShape" mc:Ignorable="w14 w15 w16se w16cid w16 w16cex w16sdtdh w16sdtfl w16du wp14">
+  <w:bookmarkStart w:id="1" w:name="_Hlk56522454"/>
+  <w:bookmarkStart w:id="2" w:name="_Hlk56522455"/>
   <w:p>
     <w:pPr>
       <w:pStyle w:val="Footer"/>
@@ -1483,8 +1493,6 @@
       </w:tabs>
       <w:spacing w:before="240"/>
     </w:pPr>
-    <w:bookmarkStart w:id="1" w:name="_Hlk56522454"/>
-    <w:bookmarkStart w:id="2" w:name="_Hlk56522455"/>
     <w:r>
       <w:rPr>
         <w:rFonts w:cstheme="minorHAnsi"/>
@@ -5054,6 +5062,7 @@
   <w:style w:type="character" w:default="1" w:styleId="DefaultParagraphFont">
     <w:name w:val="Default Paragraph Font"/>
     <w:uiPriority w:val="1"/>
+    <w:semiHidden/>
     <w:unhideWhenUsed/>
   </w:style>
   <w:style w:type="table" w:default="1" w:styleId="TableNormal">
@@ -6712,10 +6721,6 @@
 </file>
 
 <file path=customXml/item2.xml><?xml version="1.0" encoding="utf-8"?>
-<b:Sources xmlns:b="http://schemas.openxmlformats.org/officeDocument/2006/bibliography" xmlns="http://schemas.openxmlformats.org/officeDocument/2006/bibliography" SelectedStyle="\APASixthEditionOfficeOnline.xsl" StyleName="APA" Version="6"/>
-</file>
-
-<file path=customXml/item3.xml><?xml version="1.0" encoding="utf-8"?>
 <c:configuration xmlns:c="http://ns.axespdf.com/word/configuration">
   <c:group id="Styles">
     <c:group id="CV - Table Heading - Column">
@@ -6738,6 +6743,10 @@
 </c:configuration>
 </file>
 
+<file path=customXml/item3.xml><?xml version="1.0" encoding="utf-8"?>
+<b:Sources xmlns:b="http://schemas.openxmlformats.org/officeDocument/2006/bibliography" xmlns="http://schemas.openxmlformats.org/officeDocument/2006/bibliography" SelectedStyle="\APASixthEditionOfficeOnline.xsl" StyleName="APA" Version="6"/>
+</file>
+
 <file path=customXml/itemProps1.xml><?xml version="1.0" encoding="utf-8"?>
 <ds:datastoreItem xmlns:ds="http://schemas.openxmlformats.org/officeDocument/2006/customXml" ds:itemID="{55AF091B-3C7A-41E3-B477-F2FDAA23CFDA}">
   <ds:schemaRefs>
@@ -6747,17 +6756,17 @@
 </file>
 
 <file path=customXml/itemProps2.xml><?xml version="1.0" encoding="utf-8"?>
-<ds:datastoreItem xmlns:ds="http://schemas.openxmlformats.org/officeDocument/2006/customXml" ds:itemID="{08D80A13-DB8D-4692-9E91-B7DC7D9683D9}">
+<ds:datastoreItem xmlns:ds="http://schemas.openxmlformats.org/officeDocument/2006/customXml" ds:itemID="{6DA4B7BB-7213-47C0-B800-1043894E331C}">
   <ds:schemaRefs>
-    <ds:schemaRef ds:uri="http://schemas.openxmlformats.org/officeDocument/2006/bibliography"/>
+    <ds:schemaRef ds:uri="http://ns.axespdf.com/word/configuration"/>
   </ds:schemaRefs>
 </ds:datastoreItem>
 </file>
 
 <file path=customXml/itemProps3.xml><?xml version="1.0" encoding="utf-8"?>
-<ds:datastoreItem xmlns:ds="http://schemas.openxmlformats.org/officeDocument/2006/customXml" ds:itemID="{6DA4B7BB-7213-47C0-B800-1043894E331C}">
+<ds:datastoreItem xmlns:ds="http://schemas.openxmlformats.org/officeDocument/2006/customXml" ds:itemID="{08D80A13-DB8D-4692-9E91-B7DC7D9683D9}">
   <ds:schemaRefs>
-    <ds:schemaRef ds:uri="http://ns.axespdf.com/word/configuration"/>
+    <ds:schemaRef ds:uri="http://schemas.openxmlformats.org/officeDocument/2006/bibliography"/>
   </ds:schemaRefs>
 </ds:datastoreItem>
 </file>

</xml_diff>

<commit_message>
Removed Blank line between profile and years of experience
</commit_message>
<xml_diff>
--- a/data/resume_sample.docx
+++ b/data/resume_sample.docx
@@ -65,14 +65,6 @@
     </w:p>
     <w:p>
       <w:pPr>
-        <w:pStyle w:val="CV-Experience"/>
-        <w:rPr>
-          <w:lang w:val="en-CA"/>
-        </w:rPr>
-      </w:pPr>
-    </w:p>
-    <w:p>
-      <w:pPr>
         <w:pStyle w:val="CV-Title"/>
       </w:pPr>
       <w:r>
@@ -131,18 +123,13 @@
       </w:r>
       <w:proofErr w:type="spellStart"/>
       <w:r>
-        <w:t>begin_cgi_</w:t>
-      </w:r>
-      <w:proofErr w:type="gramStart"/>
-      <w:r>
-        <w:t>exp</w:t>
+        <w:t>begin_cgi_exp</w:t>
       </w:r>
       <w:proofErr w:type="spellEnd"/>
       <w:r>
         <w:t>}{</w:t>
       </w:r>
       <w:proofErr w:type="spellStart"/>
-      <w:proofErr w:type="gramEnd"/>
       <w:r>
         <w:t>cgi_</w:t>
       </w:r>
@@ -251,14 +238,7 @@
         <w:rPr>
           <w:lang w:val="en-CA"/>
         </w:rPr>
-        <w:t>cgi_</w:t>
-      </w:r>
-      <w:proofErr w:type="gramStart"/>
-      <w:r>
-        <w:rPr>
-          <w:lang w:val="en-CA"/>
-        </w:rPr>
-        <w:t>technologies</w:t>
+        <w:t>cgi_technologies</w:t>
       </w:r>
       <w:proofErr w:type="spellEnd"/>
       <w:r>
@@ -274,7 +254,6 @@
         <w:t>{</w:t>
       </w:r>
       <w:proofErr w:type="spellStart"/>
-      <w:proofErr w:type="gramEnd"/>
       <w:r>
         <w:rPr>
           <w:lang w:val="en-CA"/>
@@ -306,19 +285,11 @@
       </w:r>
       <w:proofErr w:type="spellStart"/>
       <w:r>
-        <w:t>begin_other_</w:t>
-      </w:r>
-      <w:proofErr w:type="gramStart"/>
-      <w:r>
-        <w:t>exp</w:t>
+        <w:t>begin_other_exp</w:t>
       </w:r>
       <w:proofErr w:type="spellEnd"/>
       <w:r>
-        <w:t>}{</w:t>
-      </w:r>
-      <w:proofErr w:type="gramEnd"/>
-      <w:r>
-        <w:t>company}</w:t>
+        <w:t>}{company}</w:t>
       </w:r>
       <w:r>
         <w:t xml:space="preserve">, </w:t>

</xml_diff>